<commit_message>
último commit, boa sorte, amiguinhos <3
</commit_message>
<xml_diff>
--- a/teoricas/resumo teorica 1.docx
+++ b/teoricas/resumo teorica 1.docx
@@ -1,6 +1,6 @@
 
 <file path=word/document.xml><?xml version="1.0" encoding="utf-8"?>
-<w:document xmlns:wpc="http://schemas.microsoft.com/office/word/2010/wordprocessingCanvas" xmlns:cx="http://schemas.microsoft.com/office/drawing/2014/chartex" xmlns:cx1="http://schemas.microsoft.com/office/drawing/2015/9/8/chartex" xmlns:cx2="http://schemas.microsoft.com/office/drawing/2015/10/21/chartex" xmlns:cx3="http://schemas.microsoft.com/office/drawing/2016/5/9/chartex" xmlns:cx4="http://schemas.microsoft.com/office/drawing/2016/5/10/chartex" xmlns:cx5="http://schemas.microsoft.com/office/drawing/2016/5/11/chartex" xmlns:cx6="http://schemas.microsoft.com/office/drawing/2016/5/12/chartex" xmlns:cx7="http://schemas.microsoft.com/office/drawing/2016/5/13/chartex" xmlns:cx8="http://schemas.microsoft.com/office/drawing/2016/5/14/chartex" xmlns:mc="http://schemas.openxmlformats.org/markup-compatibility/2006" xmlns:aink="http://schemas.microsoft.com/office/drawing/2016/ink" xmlns:am3d="http://schemas.microsoft.com/office/drawing/2017/model3d" xmlns:o="urn:schemas-microsoft-com:office:office" xmlns:r="http://schemas.openxmlformats.org/officeDocument/2006/relationships" xmlns:m="http://schemas.openxmlformats.org/officeDocument/2006/math" xmlns:v="urn:schemas-microsoft-com:vml" xmlns:wp14="http://schemas.microsoft.com/office/word/2010/wordprocessingDrawing" xmlns:wp="http://schemas.openxmlformats.org/drawingml/2006/wordprocessingDrawing" xmlns:w10="urn:schemas-microsoft-com:office:word" xmlns:w="http://schemas.openxmlformats.org/wordprocessingml/2006/main" xmlns:w14="http://schemas.microsoft.com/office/word/2010/wordml" xmlns:w15="http://schemas.microsoft.com/office/word/2012/wordml" xmlns:w16cid="http://schemas.microsoft.com/office/word/2016/wordml/cid" xmlns:w16se="http://schemas.microsoft.com/office/word/2015/wordml/symex" xmlns:wpg="http://schemas.microsoft.com/office/word/2010/wordprocessingGroup" xmlns:wpi="http://schemas.microsoft.com/office/word/2010/wordprocessingInk" xmlns:wne="http://schemas.microsoft.com/office/word/2006/wordml" xmlns:wps="http://schemas.microsoft.com/office/word/2010/wordprocessingShape" mc:Ignorable="w14 w15 w16se w16cid wp14">
+<w:document xmlns:wpc="http://schemas.microsoft.com/office/word/2010/wordprocessingCanvas" xmlns:cx="http://schemas.microsoft.com/office/drawing/2014/chartex" xmlns:cx1="http://schemas.microsoft.com/office/drawing/2015/9/8/chartex" xmlns:cx2="http://schemas.microsoft.com/office/drawing/2015/10/21/chartex" xmlns:cx3="http://schemas.microsoft.com/office/drawing/2016/5/9/chartex" xmlns:cx4="http://schemas.microsoft.com/office/drawing/2016/5/10/chartex" xmlns:cx5="http://schemas.microsoft.com/office/drawing/2016/5/11/chartex" xmlns:cx6="http://schemas.microsoft.com/office/drawing/2016/5/12/chartex" xmlns:cx7="http://schemas.microsoft.com/office/drawing/2016/5/13/chartex" xmlns:cx8="http://schemas.microsoft.com/office/drawing/2016/5/14/chartex" xmlns:mc="http://schemas.openxmlformats.org/markup-compatibility/2006" xmlns:aink="http://schemas.microsoft.com/office/drawing/2016/ink" xmlns:am3d="http://schemas.microsoft.com/office/drawing/2017/model3d" xmlns:o="urn:schemas-microsoft-com:office:office" xmlns:oel="http://schemas.microsoft.com/office/2019/extlst" xmlns:r="http://schemas.openxmlformats.org/officeDocument/2006/relationships" xmlns:m="http://schemas.openxmlformats.org/officeDocument/2006/math" xmlns:v="urn:schemas-microsoft-com:vml" xmlns:wp14="http://schemas.microsoft.com/office/word/2010/wordprocessingDrawing" xmlns:wp="http://schemas.openxmlformats.org/drawingml/2006/wordprocessingDrawing" xmlns:w10="urn:schemas-microsoft-com:office:word" xmlns:w="http://schemas.openxmlformats.org/wordprocessingml/2006/main" xmlns:w14="http://schemas.microsoft.com/office/word/2010/wordml" xmlns:w15="http://schemas.microsoft.com/office/word/2012/wordml" xmlns:w16cex="http://schemas.microsoft.com/office/word/2018/wordml/cex" xmlns:w16cid="http://schemas.microsoft.com/office/word/2016/wordml/cid" xmlns:w16="http://schemas.microsoft.com/office/word/2018/wordml" xmlns:w16sdtdh="http://schemas.microsoft.com/office/word/2020/wordml/sdtdatahash" xmlns:w16se="http://schemas.microsoft.com/office/word/2015/wordml/symex" xmlns:wpg="http://schemas.microsoft.com/office/word/2010/wordprocessingGroup" xmlns:wpi="http://schemas.microsoft.com/office/word/2010/wordprocessingInk" xmlns:wne="http://schemas.microsoft.com/office/word/2006/wordml" xmlns:wps="http://schemas.microsoft.com/office/word/2010/wordprocessingShape" mc:Ignorable="w14 w15 w16se w16cid w16 w16cex w16sdtdh wp14">
   <w:body>
     <w:p>
       <w:pPr>
@@ -414,146 +414,39 @@
           <w:sz w:val="24"/>
           <w:szCs w:val="24"/>
         </w:rPr>
-        <w:t>client-server model</w:t>
-      </w:r>
-      <w:r>
-        <w:rPr>
-          <w:b/>
-          <w:bCs/>
-          <w:sz w:val="24"/>
-          <w:szCs w:val="24"/>
-        </w:rPr>
-        <w:t xml:space="preserve">. </w:t>
-      </w:r>
-      <w:r>
-        <w:rPr>
-          <w:sz w:val="24"/>
-          <w:szCs w:val="24"/>
-        </w:rPr>
-        <w:t>It</w:t>
-      </w:r>
-      <w:r>
-        <w:rPr>
-          <w:sz w:val="24"/>
-          <w:szCs w:val="24"/>
-        </w:rPr>
-        <w:t xml:space="preserve"> is applicable when the client and server are both in the same building (and</w:t>
-      </w:r>
-      <w:r>
-        <w:rPr>
-          <w:sz w:val="24"/>
-          <w:szCs w:val="24"/>
-        </w:rPr>
-        <w:t xml:space="preserve"> </w:t>
-      </w:r>
-      <w:r>
-        <w:rPr>
-          <w:sz w:val="24"/>
-          <w:szCs w:val="24"/>
-        </w:rPr>
-        <w:t>belong to the same company), but also when they are far apart.</w:t>
-      </w:r>
-    </w:p>
-    <w:p>
-      <w:pPr>
-        <w:jc w:val="both"/>
-        <w:rPr>
-          <w:sz w:val="24"/>
-          <w:szCs w:val="24"/>
-        </w:rPr>
-      </w:pPr>
-    </w:p>
-    <w:p>
-      <w:pPr>
-        <w:jc w:val="both"/>
-        <w:rPr>
-          <w:sz w:val="24"/>
-          <w:szCs w:val="24"/>
-        </w:rPr>
-      </w:pPr>
-      <w:r>
-        <w:rPr>
-          <w:sz w:val="24"/>
-          <w:szCs w:val="24"/>
-        </w:rPr>
-        <w:t>Analysing the c</w:t>
-      </w:r>
-      <w:r>
-        <w:rPr>
-          <w:sz w:val="24"/>
-          <w:szCs w:val="24"/>
-        </w:rPr>
-        <w:t>lient-server model in detail, we see that two processes</w:t>
-      </w:r>
-      <w:r>
-        <w:rPr>
-          <w:sz w:val="24"/>
-          <w:szCs w:val="24"/>
-        </w:rPr>
-        <w:t xml:space="preserve"> </w:t>
-      </w:r>
-      <w:r>
-        <w:rPr>
-          <w:sz w:val="24"/>
-          <w:szCs w:val="24"/>
-        </w:rPr>
-        <w:t>are involved, one on the client machine and one on the server</w:t>
-      </w:r>
-      <w:r>
-        <w:rPr>
-          <w:sz w:val="24"/>
-          <w:szCs w:val="24"/>
-        </w:rPr>
-        <w:t xml:space="preserve"> </w:t>
-      </w:r>
-      <w:r>
-        <w:rPr>
-          <w:sz w:val="24"/>
-          <w:szCs w:val="24"/>
-        </w:rPr>
-        <w:t>machine. Communication takes the form of the client process sending a message</w:t>
-      </w:r>
-      <w:r>
-        <w:rPr>
-          <w:sz w:val="24"/>
-          <w:szCs w:val="24"/>
-        </w:rPr>
-        <w:t xml:space="preserve"> </w:t>
-      </w:r>
-      <w:r>
-        <w:rPr>
-          <w:sz w:val="24"/>
-          <w:szCs w:val="24"/>
-        </w:rPr>
-        <w:t>over the network to the server process. The client process then waits for a reply</w:t>
-      </w:r>
-      <w:r>
-        <w:rPr>
-          <w:sz w:val="24"/>
-          <w:szCs w:val="24"/>
-        </w:rPr>
-        <w:t xml:space="preserve"> </w:t>
-      </w:r>
-      <w:r>
-        <w:rPr>
-          <w:sz w:val="24"/>
-          <w:szCs w:val="24"/>
-        </w:rPr>
-        <w:t>message. When the server process gets the request, it performs the requested</w:t>
-      </w:r>
-      <w:r>
-        <w:rPr>
-          <w:sz w:val="24"/>
-          <w:szCs w:val="24"/>
-        </w:rPr>
-        <w:t xml:space="preserve"> </w:t>
-      </w:r>
-      <w:r>
-        <w:rPr>
-          <w:sz w:val="24"/>
-          <w:szCs w:val="24"/>
-        </w:rPr>
-        <w:t>work or looks up the requested data and sends back a reply.</w:t>
+        <w:t xml:space="preserve">client-server model. </w:t>
+      </w:r>
+      <w:r>
+        <w:rPr>
+          <w:sz w:val="24"/>
+          <w:szCs w:val="24"/>
+        </w:rPr>
+        <w:t>It is applicable when the client and server are both in the same building (and belong to the same company), but also when they are far apart.</w:t>
+      </w:r>
+    </w:p>
+    <w:p>
+      <w:pPr>
+        <w:jc w:val="both"/>
+        <w:rPr>
+          <w:sz w:val="24"/>
+          <w:szCs w:val="24"/>
+        </w:rPr>
+      </w:pPr>
+    </w:p>
+    <w:p>
+      <w:pPr>
+        <w:jc w:val="both"/>
+        <w:rPr>
+          <w:sz w:val="24"/>
+          <w:szCs w:val="24"/>
+        </w:rPr>
+      </w:pPr>
+      <w:r>
+        <w:rPr>
+          <w:sz w:val="24"/>
+          <w:szCs w:val="24"/>
+        </w:rPr>
+        <w:t>Analysing the client-server model in detail, we see that two processes are involved, one on the client machine and one on the server machine. Communication takes the form of the client process sending a message over the network to the server process. The client process then waits for a reply message. When the server process gets the request, it performs the requested work or looks up the requested data and sends back a reply.</w:t>
       </w:r>
     </w:p>
     <w:p>
@@ -975,35 +868,7 @@
           <w:sz w:val="24"/>
           <w:szCs w:val="24"/>
         </w:rPr>
-        <w:t>) let devices communicate over the range of a person. A common example is a wireless network that connects a computer with its peripherals.</w:t>
-      </w:r>
-      <w:r>
-        <w:rPr>
-          <w:sz w:val="24"/>
-          <w:szCs w:val="24"/>
-        </w:rPr>
-        <w:t xml:space="preserve"> </w:t>
-      </w:r>
-      <w:r>
-        <w:rPr>
-          <w:sz w:val="24"/>
-          <w:szCs w:val="24"/>
-        </w:rPr>
-        <w:t>Bluetooth</w:t>
-      </w:r>
-      <w:r>
-        <w:rPr>
-          <w:sz w:val="24"/>
-          <w:szCs w:val="24"/>
-        </w:rPr>
-        <w:t xml:space="preserve">, </w:t>
-      </w:r>
-      <w:r>
-        <w:rPr>
-          <w:sz w:val="24"/>
-          <w:szCs w:val="24"/>
-        </w:rPr>
-        <w:t>a short-range wireless network</w:t>
+        <w:t>) let devices communicate over the range of a person. A common example is a wireless network that connects a computer with its peripherals. Bluetooth, a short-range wireless network</w:t>
       </w:r>
       <w:r>
         <w:rPr>
@@ -1063,14 +928,7 @@
           <w:sz w:val="26"/>
           <w:szCs w:val="26"/>
         </w:rPr>
-        <w:t xml:space="preserve">1.2.2 </w:t>
-      </w:r>
-      <w:r>
-        <w:rPr>
-          <w:sz w:val="26"/>
-          <w:szCs w:val="26"/>
-        </w:rPr>
-        <w:t>Local Area Network</w:t>
+        <w:t>1.2.2 Local Area Network</w:t>
       </w:r>
       <w:r>
         <w:rPr>
@@ -1379,100 +1237,78 @@
           <w:sz w:val="26"/>
           <w:szCs w:val="26"/>
         </w:rPr>
-        <w:t xml:space="preserve">1.2.3 </w:t>
-      </w:r>
-      <w:r>
-        <w:rPr>
-          <w:noProof/>
+        <w:t>1.2.3 Metropolitan Area Network</w:t>
+      </w:r>
+    </w:p>
+    <w:p>
+      <w:pPr>
+        <w:jc w:val="both"/>
+        <w:rPr>
+          <w:sz w:val="24"/>
+          <w:szCs w:val="24"/>
+        </w:rPr>
+      </w:pPr>
+      <w:r>
+        <w:rPr>
+          <w:sz w:val="24"/>
+          <w:szCs w:val="24"/>
+        </w:rPr>
+        <w:t xml:space="preserve">A </w:t>
+      </w:r>
+      <w:r>
+        <w:rPr>
+          <w:b/>
+          <w:bCs/>
+          <w:sz w:val="24"/>
+          <w:szCs w:val="24"/>
+        </w:rPr>
+        <w:t>MAN (Metropolitan Area Network)</w:t>
+      </w:r>
+      <w:r>
+        <w:rPr>
+          <w:sz w:val="24"/>
+          <w:szCs w:val="24"/>
+        </w:rPr>
+        <w:t xml:space="preserve"> covers a city. The best-known examples of MANs are the cable television networks available in many cities.</w:t>
+      </w:r>
+      <w:r>
+        <w:rPr>
+          <w:sz w:val="24"/>
+          <w:szCs w:val="24"/>
+        </w:rPr>
+        <w:t xml:space="preserve"> </w:t>
+      </w:r>
+      <w:r>
+        <w:rPr>
+          <w:sz w:val="24"/>
+          <w:szCs w:val="24"/>
+        </w:rPr>
+        <w:t>In those early systems, a large antenna was placed on top of a nearby hill and a signal was then piped to the subscribers’ houses.</w:t>
+      </w:r>
+    </w:p>
+    <w:p>
+      <w:pPr>
+        <w:jc w:val="both"/>
+        <w:rPr>
+          <w:sz w:val="24"/>
+          <w:szCs w:val="24"/>
+        </w:rPr>
+      </w:pPr>
+    </w:p>
+    <w:p>
+      <w:pPr>
+        <w:jc w:val="both"/>
+        <w:rPr>
           <w:sz w:val="26"/>
           <w:szCs w:val="26"/>
         </w:rPr>
-        <w:t>Metropolitan Area Network</w:t>
-      </w:r>
-    </w:p>
-    <w:p>
-      <w:pPr>
-        <w:jc w:val="both"/>
-        <w:rPr>
-          <w:sz w:val="24"/>
-          <w:szCs w:val="24"/>
-        </w:rPr>
-      </w:pPr>
-      <w:r>
-        <w:rPr>
-          <w:sz w:val="24"/>
-          <w:szCs w:val="24"/>
-        </w:rPr>
-        <w:t xml:space="preserve">A </w:t>
-      </w:r>
-      <w:r>
-        <w:rPr>
-          <w:b/>
-          <w:bCs/>
-          <w:sz w:val="24"/>
-          <w:szCs w:val="24"/>
-        </w:rPr>
-        <w:t>MAN (Metropolitan Area Network)</w:t>
-      </w:r>
-      <w:r>
-        <w:rPr>
-          <w:sz w:val="24"/>
-          <w:szCs w:val="24"/>
-        </w:rPr>
-        <w:t xml:space="preserve"> covers a city. The best-known examples of MANs are the cable television networks available in many cities.</w:t>
-      </w:r>
-      <w:r>
-        <w:rPr>
-          <w:sz w:val="24"/>
-          <w:szCs w:val="24"/>
-        </w:rPr>
-        <w:t xml:space="preserve"> </w:t>
-      </w:r>
-      <w:r>
-        <w:rPr>
-          <w:sz w:val="24"/>
-          <w:szCs w:val="24"/>
-        </w:rPr>
-        <w:t>In those early systems, a large antenna was placed on top of a nearby hill and a signal was then piped to the subscribers’ houses.</w:t>
-      </w:r>
-    </w:p>
-    <w:p>
-      <w:pPr>
-        <w:jc w:val="both"/>
-        <w:rPr>
-          <w:sz w:val="24"/>
-          <w:szCs w:val="24"/>
-        </w:rPr>
-      </w:pPr>
-    </w:p>
-    <w:p>
-      <w:pPr>
-        <w:jc w:val="both"/>
+      </w:pPr>
+      <w:r>
         <w:rPr>
           <w:sz w:val="26"/>
           <w:szCs w:val="26"/>
         </w:rPr>
-      </w:pPr>
-      <w:r>
-        <w:rPr>
-          <w:sz w:val="26"/>
-          <w:szCs w:val="26"/>
-        </w:rPr>
-        <w:t xml:space="preserve">1.2.4 </w:t>
-      </w:r>
-      <w:r>
-        <w:rPr>
-          <w:sz w:val="26"/>
-          <w:szCs w:val="26"/>
-        </w:rPr>
-        <w:t>Wide Area Network</w:t>
-      </w:r>
-      <w:r>
-        <w:rPr>
-          <w:sz w:val="26"/>
-          <w:szCs w:val="26"/>
-        </w:rPr>
-        <w:t>s</w:t>
+        <w:t>1.2.4 Wide Area Networks</w:t>
       </w:r>
     </w:p>
     <w:p>
@@ -1689,21 +1525,7 @@
           <w:sz w:val="24"/>
           <w:szCs w:val="24"/>
         </w:rPr>
-        <w:t>Basically, a protocol is an agreement between the communicating parties on how communication is to proceed.</w:t>
-      </w:r>
-      <w:r>
-        <w:rPr>
-          <w:sz w:val="24"/>
-          <w:szCs w:val="24"/>
-        </w:rPr>
-        <w:t xml:space="preserve"> </w:t>
-      </w:r>
-      <w:r>
-        <w:rPr>
-          <w:sz w:val="24"/>
-          <w:szCs w:val="24"/>
-        </w:rPr>
-        <w:t>Violating the protocol will make communication more difficult, if not completely impossible.</w:t>
+        <w:t>Basically, a protocol is an agreement between the communicating parties on how communication is to proceed. Violating the protocol will make communication more difficult, if not completely impossible.</w:t>
       </w:r>
     </w:p>
     <w:p>
@@ -1924,23 +1746,7 @@
           <w:sz w:val="24"/>
           <w:szCs w:val="24"/>
         </w:rPr>
-        <w:t xml:space="preserve"> a specific collection of well-understood functions. In addition to minimizing the amount of information that must be passed between layers, </w:t>
-      </w:r>
-      <w:proofErr w:type="spellStart"/>
-      <w:r>
-        <w:rPr>
-          <w:sz w:val="24"/>
-          <w:szCs w:val="24"/>
-        </w:rPr>
-        <w:t>clearcut</w:t>
-      </w:r>
-      <w:proofErr w:type="spellEnd"/>
-      <w:r>
-        <w:rPr>
-          <w:sz w:val="24"/>
-          <w:szCs w:val="24"/>
-        </w:rPr>
-        <w:t xml:space="preserve"> interfaces also make it simpler to replace one layer with a completely different protocol or implementation</w:t>
+        <w:t xml:space="preserve"> a specific collection of well-understood functions. In addition to minimizing the amount of information that must be passed between layers, clearcut interfaces also make it simpler to replace one layer with a completely different protocol or implementation</w:t>
       </w:r>
       <w:r>
         <w:rPr>
@@ -3044,6 +2850,7 @@
     </w:p>
     <w:p>
       <w:pPr>
+        <w:jc w:val="both"/>
         <w:rPr>
           <w:noProof/>
           <w:sz w:val="24"/>
@@ -3059,13 +2866,13 @@
           <w:szCs w:val="24"/>
         </w:rPr>
         <w:drawing>
-          <wp:anchor distT="0" distB="0" distL="114300" distR="114300" simplePos="0" relativeHeight="251666432" behindDoc="1" locked="0" layoutInCell="1" allowOverlap="1" wp14:anchorId="790A2B08" wp14:editId="79FC5001">
+          <wp:anchor distT="0" distB="0" distL="114300" distR="114300" simplePos="0" relativeHeight="251666432" behindDoc="1" locked="0" layoutInCell="1" allowOverlap="1" wp14:anchorId="790A2B08" wp14:editId="464CBE8D">
             <wp:simplePos x="0" y="0"/>
             <wp:positionH relativeFrom="column">
-              <wp:posOffset>2254250</wp:posOffset>
+              <wp:posOffset>2602865</wp:posOffset>
             </wp:positionH>
             <wp:positionV relativeFrom="paragraph">
-              <wp:posOffset>170180</wp:posOffset>
+              <wp:posOffset>10160</wp:posOffset>
             </wp:positionV>
             <wp:extent cx="3295650" cy="1315720"/>
             <wp:effectExtent l="0" t="0" r="0" b="0"/>
@@ -3138,36 +2945,21 @@
           <w:sz w:val="24"/>
           <w:szCs w:val="24"/>
         </w:rPr>
-        <w:t xml:space="preserve"> - </w:t>
-      </w:r>
-      <w:r>
-        <w:rPr>
-          <w:noProof/>
-          <w:sz w:val="24"/>
-          <w:szCs w:val="24"/>
-        </w:rPr>
-        <w:t>In this example, each office has three incoming lines and three outgoing lines. When a call passes through a switching office, a physical connection is (conceptually) established between the line on which the call came in and one of the output lines, as shown by the dotted lines.</w:t>
-      </w:r>
-      <w:r>
-        <w:rPr>
-          <w:noProof/>
-          <w:sz w:val="24"/>
-          <w:szCs w:val="24"/>
-        </w:rPr>
-        <w:t xml:space="preserve"> </w:t>
-      </w:r>
-    </w:p>
-    <w:p>
-      <w:pPr>
-        <w:rPr>
-          <w:noProof/>
-          <w:sz w:val="24"/>
-          <w:szCs w:val="24"/>
-        </w:rPr>
-      </w:pPr>
-    </w:p>
-    <w:p>
-      <w:pPr>
+        <w:t xml:space="preserve"> - In this example, each office has three incoming lines and three outgoing lines. When a call passes through a switching office, a physical connection is (conceptually) established between the line on which the call came in and one of the output lines, as shown by the dotted lines. </w:t>
+      </w:r>
+    </w:p>
+    <w:p>
+      <w:pPr>
+        <w:rPr>
+          <w:noProof/>
+          <w:sz w:val="24"/>
+          <w:szCs w:val="24"/>
+        </w:rPr>
+      </w:pPr>
+    </w:p>
+    <w:p>
+      <w:pPr>
+        <w:jc w:val="both"/>
         <w:rPr>
           <w:noProof/>
           <w:sz w:val="24"/>
@@ -3183,13 +2975,13 @@
           <w:szCs w:val="24"/>
         </w:rPr>
         <w:drawing>
-          <wp:anchor distT="0" distB="0" distL="114300" distR="114300" simplePos="0" relativeHeight="251667456" behindDoc="1" locked="0" layoutInCell="1" allowOverlap="1" wp14:anchorId="7DCFBF2D" wp14:editId="6B573A4D">
+          <wp:anchor distT="0" distB="0" distL="114300" distR="114300" simplePos="0" relativeHeight="251667456" behindDoc="1" locked="0" layoutInCell="1" allowOverlap="1" wp14:anchorId="7DCFBF2D" wp14:editId="0E01E3F7">
             <wp:simplePos x="0" y="0"/>
             <wp:positionH relativeFrom="margin">
               <wp:posOffset>2428875</wp:posOffset>
             </wp:positionH>
             <wp:positionV relativeFrom="paragraph">
-              <wp:posOffset>243205</wp:posOffset>
+              <wp:posOffset>6985</wp:posOffset>
             </wp:positionV>
             <wp:extent cx="3469005" cy="1638300"/>
             <wp:effectExtent l="0" t="0" r="0" b="0"/>
@@ -3262,99 +3054,35 @@
           <w:sz w:val="24"/>
           <w:szCs w:val="24"/>
         </w:rPr>
-        <w:t xml:space="preserve"> - </w:t>
-      </w:r>
-      <w:r>
-        <w:rPr>
-          <w:noProof/>
-          <w:sz w:val="24"/>
-          <w:szCs w:val="24"/>
-        </w:rPr>
-        <w:t>With this technology, packets are sent as soon as they are available. There is no need to set up a dedicated path in advance, unlike</w:t>
-      </w:r>
-      <w:r>
-        <w:rPr>
-          <w:noProof/>
-          <w:sz w:val="24"/>
-          <w:szCs w:val="24"/>
-        </w:rPr>
-        <w:t xml:space="preserve"> </w:t>
-      </w:r>
-      <w:r>
-        <w:rPr>
-          <w:noProof/>
-          <w:sz w:val="24"/>
-          <w:szCs w:val="24"/>
-        </w:rPr>
-        <w:t>with circuit switching. It is up to routers to use store-and-forward transmission to send each packet on its way to the destination on its own.</w:t>
-      </w:r>
-      <w:r>
-        <w:rPr>
-          <w:noProof/>
-          <w:sz w:val="24"/>
-          <w:szCs w:val="24"/>
-        </w:rPr>
-        <w:t xml:space="preserve"> </w:t>
-      </w:r>
-      <w:r>
-        <w:rPr>
-          <w:noProof/>
-          <w:sz w:val="24"/>
-          <w:szCs w:val="24"/>
-        </w:rPr>
-        <w:t>This procedure is unlike circuit switching, in which the result of the connection setup is the reservation of bandwidth all the way from the sender to the receiver.</w:t>
-      </w:r>
-      <w:r>
-        <w:rPr>
-          <w:noProof/>
-          <w:sz w:val="24"/>
-          <w:szCs w:val="24"/>
-        </w:rPr>
-        <w:t xml:space="preserve"> </w:t>
-      </w:r>
-    </w:p>
-    <w:p>
-      <w:pPr>
-        <w:rPr>
-          <w:noProof/>
-          <w:sz w:val="24"/>
-          <w:szCs w:val="24"/>
-        </w:rPr>
-      </w:pPr>
-    </w:p>
-    <w:p>
-      <w:pPr>
-        <w:rPr>
-          <w:noProof/>
-          <w:sz w:val="24"/>
-          <w:szCs w:val="24"/>
-        </w:rPr>
-      </w:pPr>
-      <w:bookmarkStart w:id="0" w:name="_GoBack"/>
-      <w:bookmarkEnd w:id="0"/>
-      <w:r>
-        <w:rPr>
-          <w:noProof/>
-          <w:sz w:val="24"/>
-          <w:szCs w:val="24"/>
-        </w:rPr>
-        <w:t>With packet switching there is no fixed path, so different packets can follow different paths, depending on network conditions at the time they are sent, and they may arrive out of order.</w:t>
-      </w:r>
-      <w:r>
-        <w:rPr>
-          <w:noProof/>
-          <w:sz w:val="24"/>
-          <w:szCs w:val="24"/>
-        </w:rPr>
-        <w:t xml:space="preserve"> </w:t>
-      </w:r>
-      <w:r>
-        <w:rPr>
-          <w:noProof/>
-          <w:sz w:val="24"/>
-          <w:szCs w:val="24"/>
-        </w:rPr>
-        <w:t>Because no bandwidth is reserved with packet switching, packets may have to wait to be forwarded. This introduces queuing delay and congestion if many packets are sent at the same time. On the other hand, there is no danger of getting a busy signal and being unable to use the network. Thus, congestion occurs at different times with circuit switching (at setup time) and packet switching (when packets are sent).</w:t>
+        <w:t xml:space="preserve"> - With this technology, packets are sent as soon as they are available. There is no need to set up a dedicated path in advance, unlike with circuit switching. It is up to routers to use store-and-forward transmission to send each packet on its way to the destination on its own. This procedure is unlike circuit switching, in which the result of the connection setup is the reservation of bandwidth all the way from the sender to the receiver. </w:t>
+      </w:r>
+    </w:p>
+    <w:p>
+      <w:pPr>
+        <w:jc w:val="both"/>
+        <w:rPr>
+          <w:noProof/>
+          <w:sz w:val="24"/>
+          <w:szCs w:val="24"/>
+        </w:rPr>
+      </w:pPr>
+    </w:p>
+    <w:p>
+      <w:pPr>
+        <w:jc w:val="both"/>
+        <w:rPr>
+          <w:noProof/>
+          <w:sz w:val="24"/>
+          <w:szCs w:val="24"/>
+        </w:rPr>
+      </w:pPr>
+      <w:r>
+        <w:rPr>
+          <w:noProof/>
+          <w:sz w:val="24"/>
+          <w:szCs w:val="24"/>
+        </w:rPr>
+        <w:t>With packet switching there is no fixed path, so different packets can follow different paths, depending on network conditions at the time they are sent, and they may arrive out of order. Because no bandwidth is reserved with packet switching, packets may have to wait to be forwarded. This introduces queuing delay and congestion if many packets are sent at the same time. On the other hand, there is no danger of getting a busy signal and being unable to use the network. Thus, congestion occurs at different times with circuit switching (at setup time) and packet switching (when packets are sent).</w:t>
       </w:r>
     </w:p>
     <w:p>
@@ -3452,7 +3180,7 @@
 </file>
 
 <file path=word/numbering.xml><?xml version="1.0" encoding="utf-8"?>
-<w:numbering xmlns:wpc="http://schemas.microsoft.com/office/word/2010/wordprocessingCanvas" xmlns:cx="http://schemas.microsoft.com/office/drawing/2014/chartex" xmlns:cx1="http://schemas.microsoft.com/office/drawing/2015/9/8/chartex" xmlns:cx2="http://schemas.microsoft.com/office/drawing/2015/10/21/chartex" xmlns:cx3="http://schemas.microsoft.com/office/drawing/2016/5/9/chartex" xmlns:cx4="http://schemas.microsoft.com/office/drawing/2016/5/10/chartex" xmlns:cx5="http://schemas.microsoft.com/office/drawing/2016/5/11/chartex" xmlns:cx6="http://schemas.microsoft.com/office/drawing/2016/5/12/chartex" xmlns:cx7="http://schemas.microsoft.com/office/drawing/2016/5/13/chartex" xmlns:cx8="http://schemas.microsoft.com/office/drawing/2016/5/14/chartex" xmlns:mc="http://schemas.openxmlformats.org/markup-compatibility/2006" xmlns:aink="http://schemas.microsoft.com/office/drawing/2016/ink" xmlns:am3d="http://schemas.microsoft.com/office/drawing/2017/model3d" xmlns:o="urn:schemas-microsoft-com:office:office" xmlns:r="http://schemas.openxmlformats.org/officeDocument/2006/relationships" xmlns:m="http://schemas.openxmlformats.org/officeDocument/2006/math" xmlns:v="urn:schemas-microsoft-com:vml" xmlns:wp14="http://schemas.microsoft.com/office/word/2010/wordprocessingDrawing" xmlns:wp="http://schemas.openxmlformats.org/drawingml/2006/wordprocessingDrawing" xmlns:w10="urn:schemas-microsoft-com:office:word" xmlns:w="http://schemas.openxmlformats.org/wordprocessingml/2006/main" xmlns:w14="http://schemas.microsoft.com/office/word/2010/wordml" xmlns:w15="http://schemas.microsoft.com/office/word/2012/wordml" xmlns:w16cid="http://schemas.microsoft.com/office/word/2016/wordml/cid" xmlns:w16se="http://schemas.microsoft.com/office/word/2015/wordml/symex" xmlns:wpg="http://schemas.microsoft.com/office/word/2010/wordprocessingGroup" xmlns:wpi="http://schemas.microsoft.com/office/word/2010/wordprocessingInk" xmlns:wne="http://schemas.microsoft.com/office/word/2006/wordml" xmlns:wps="http://schemas.microsoft.com/office/word/2010/wordprocessingShape" mc:Ignorable="w14 w15 w16se w16cid wp14">
+<w:numbering xmlns:wpc="http://schemas.microsoft.com/office/word/2010/wordprocessingCanvas" xmlns:cx="http://schemas.microsoft.com/office/drawing/2014/chartex" xmlns:cx1="http://schemas.microsoft.com/office/drawing/2015/9/8/chartex" xmlns:cx2="http://schemas.microsoft.com/office/drawing/2015/10/21/chartex" xmlns:cx3="http://schemas.microsoft.com/office/drawing/2016/5/9/chartex" xmlns:cx4="http://schemas.microsoft.com/office/drawing/2016/5/10/chartex" xmlns:cx5="http://schemas.microsoft.com/office/drawing/2016/5/11/chartex" xmlns:cx6="http://schemas.microsoft.com/office/drawing/2016/5/12/chartex" xmlns:cx7="http://schemas.microsoft.com/office/drawing/2016/5/13/chartex" xmlns:cx8="http://schemas.microsoft.com/office/drawing/2016/5/14/chartex" xmlns:mc="http://schemas.openxmlformats.org/markup-compatibility/2006" xmlns:aink="http://schemas.microsoft.com/office/drawing/2016/ink" xmlns:am3d="http://schemas.microsoft.com/office/drawing/2017/model3d" xmlns:o="urn:schemas-microsoft-com:office:office" xmlns:oel="http://schemas.microsoft.com/office/2019/extlst" xmlns:r="http://schemas.openxmlformats.org/officeDocument/2006/relationships" xmlns:m="http://schemas.openxmlformats.org/officeDocument/2006/math" xmlns:v="urn:schemas-microsoft-com:vml" xmlns:wp14="http://schemas.microsoft.com/office/word/2010/wordprocessingDrawing" xmlns:wp="http://schemas.openxmlformats.org/drawingml/2006/wordprocessingDrawing" xmlns:w10="urn:schemas-microsoft-com:office:word" xmlns:w="http://schemas.openxmlformats.org/wordprocessingml/2006/main" xmlns:w14="http://schemas.microsoft.com/office/word/2010/wordml" xmlns:w15="http://schemas.microsoft.com/office/word/2012/wordml" xmlns:w16cex="http://schemas.microsoft.com/office/word/2018/wordml/cex" xmlns:w16cid="http://schemas.microsoft.com/office/word/2016/wordml/cid" xmlns:w16="http://schemas.microsoft.com/office/word/2018/wordml" xmlns:w16sdtdh="http://schemas.microsoft.com/office/word/2020/wordml/sdtdatahash" xmlns:w16se="http://schemas.microsoft.com/office/word/2015/wordml/symex" xmlns:wpg="http://schemas.microsoft.com/office/word/2010/wordprocessingGroup" xmlns:wpi="http://schemas.microsoft.com/office/word/2010/wordprocessingInk" xmlns:wne="http://schemas.microsoft.com/office/word/2006/wordml" xmlns:wps="http://schemas.microsoft.com/office/word/2010/wordprocessingShape" mc:Ignorable="w14 w15 w16se w16cid w16 w16cex w16sdtdh wp14">
   <w:abstractNum w:abstractNumId="0" w15:restartNumberingAfterBreak="0">
     <w:nsid w:val="01C5191B"/>
     <w:multiLevelType w:val="multilevel"/>
@@ -3838,20 +3566,20 @@
       </w:rPr>
     </w:lvl>
   </w:abstractNum>
-  <w:num w:numId="1">
+  <w:num w:numId="1" w16cid:durableId="501749331">
     <w:abstractNumId w:val="0"/>
   </w:num>
-  <w:num w:numId="2">
+  <w:num w:numId="2" w16cid:durableId="1800954369">
     <w:abstractNumId w:val="2"/>
   </w:num>
-  <w:num w:numId="3">
+  <w:num w:numId="3" w16cid:durableId="1495999052">
     <w:abstractNumId w:val="1"/>
   </w:num>
 </w:numbering>
 </file>
 
 <file path=word/styles.xml><?xml version="1.0" encoding="utf-8"?>
-<w:styles xmlns:mc="http://schemas.openxmlformats.org/markup-compatibility/2006" xmlns:r="http://schemas.openxmlformats.org/officeDocument/2006/relationships" xmlns:w="http://schemas.openxmlformats.org/wordprocessingml/2006/main" xmlns:w14="http://schemas.microsoft.com/office/word/2010/wordml" xmlns:w15="http://schemas.microsoft.com/office/word/2012/wordml" xmlns:w16cid="http://schemas.microsoft.com/office/word/2016/wordml/cid" xmlns:w16se="http://schemas.microsoft.com/office/word/2015/wordml/symex" mc:Ignorable="w14 w15 w16se w16cid">
+<w:styles xmlns:mc="http://schemas.openxmlformats.org/markup-compatibility/2006" xmlns:r="http://schemas.openxmlformats.org/officeDocument/2006/relationships" xmlns:w="http://schemas.openxmlformats.org/wordprocessingml/2006/main" xmlns:w14="http://schemas.microsoft.com/office/word/2010/wordml" xmlns:w15="http://schemas.microsoft.com/office/word/2012/wordml" xmlns:w16cex="http://schemas.microsoft.com/office/word/2018/wordml/cex" xmlns:w16cid="http://schemas.microsoft.com/office/word/2016/wordml/cid" xmlns:w16="http://schemas.microsoft.com/office/word/2018/wordml" xmlns:w16sdtdh="http://schemas.microsoft.com/office/word/2020/wordml/sdtdatahash" xmlns:w16se="http://schemas.microsoft.com/office/word/2015/wordml/symex" mc:Ignorable="w14 w15 w16se w16cid w16 w16cex w16sdtdh">
   <w:docDefaults>
     <w:rPrDefault>
       <w:rPr>
@@ -4252,6 +3980,7 @@
   <w:style w:type="character" w:default="1" w:styleId="DefaultParagraphFont">
     <w:name w:val="Default Paragraph Font"/>
     <w:uiPriority w:val="1"/>
+    <w:semiHidden/>
     <w:unhideWhenUsed/>
   </w:style>
   <w:style w:type="table" w:default="1" w:styleId="TableNormal">

</xml_diff>